<commit_message>
fix: edit sth at the report file
</commit_message>
<xml_diff>
--- a/Assignment1/Assignment1_692_report_Babajani.docx
+++ b/Assignment1/Assignment1_692_report_Babajani.docx
@@ -17,8 +17,18 @@
           <w:sz w:val="56"/>
           <w:szCs w:val="56"/>
         </w:rPr>
-        <w:t>Assignment 1 – Setareh Babajani</w:t>
-      </w:r>
+        <w:t xml:space="preserve">Assignment 1 – Setareh </w:t>
+      </w:r>
+      <w:proofErr w:type="spellStart"/>
+      <w:r>
+        <w:rPr>
+          <w:color w:val="EE0000"/>
+          <w:sz w:val="56"/>
+          <w:szCs w:val="56"/>
+        </w:rPr>
+        <w:t>Babajani</w:t>
+      </w:r>
+      <w:proofErr w:type="spellEnd"/>
     </w:p>
     <w:p>
       <w:pPr>
@@ -47,6 +57,30 @@
           <w:szCs w:val="32"/>
         </w:rPr>
         <w:t>, I will compare and analyze my results.</w:t>
+      </w:r>
+      <w:r>
+        <w:rPr>
+          <w:sz w:val="32"/>
+          <w:szCs w:val="32"/>
+        </w:rPr>
+        <w:t xml:space="preserve"> I will upload all the files needed on Canvas, but you can also find them </w:t>
+      </w:r>
+      <w:hyperlink r:id="rId7" w:history="1">
+        <w:r>
+          <w:rPr>
+            <w:rStyle w:val="Hyperlink"/>
+            <w:sz w:val="32"/>
+            <w:szCs w:val="32"/>
+          </w:rPr>
+          <w:t>here</w:t>
+        </w:r>
+      </w:hyperlink>
+      <w:r>
+        <w:rPr>
+          <w:sz w:val="32"/>
+          <w:szCs w:val="32"/>
+        </w:rPr>
+        <w:t>.</w:t>
       </w:r>
     </w:p>
     <w:p>
@@ -86,7 +120,23 @@
           <w:sz w:val="32"/>
           <w:szCs w:val="32"/>
         </w:rPr>
-        <w:t xml:space="preserve"> this part, first I loaded the bird_min_dev dataset. Then chose three </w:t>
+        <w:t xml:space="preserve"> this part, first I loaded the </w:t>
+      </w:r>
+      <w:proofErr w:type="spellStart"/>
+      <w:r>
+        <w:rPr>
+          <w:sz w:val="32"/>
+          <w:szCs w:val="32"/>
+        </w:rPr>
+        <w:t>bird_min_dev</w:t>
+      </w:r>
+      <w:proofErr w:type="spellEnd"/>
+      <w:r>
+        <w:rPr>
+          <w:sz w:val="32"/>
+          <w:szCs w:val="32"/>
+        </w:rPr>
+        <w:t xml:space="preserve"> dataset. Then chose three </w:t>
       </w:r>
       <w:r>
         <w:rPr>
@@ -100,7 +150,39 @@
           <w:sz w:val="32"/>
           <w:szCs w:val="32"/>
         </w:rPr>
-        <w:t xml:space="preserve"> (“student_club”, “debit_card_specializing” and “european_football_2”). As it said we should</w:t>
+        <w:t xml:space="preserve"> (“</w:t>
+      </w:r>
+      <w:proofErr w:type="spellStart"/>
+      <w:r>
+        <w:rPr>
+          <w:sz w:val="32"/>
+          <w:szCs w:val="32"/>
+        </w:rPr>
+        <w:t>student_club</w:t>
+      </w:r>
+      <w:proofErr w:type="spellEnd"/>
+      <w:r>
+        <w:rPr>
+          <w:sz w:val="32"/>
+          <w:szCs w:val="32"/>
+        </w:rPr>
+        <w:t>”, “</w:t>
+      </w:r>
+      <w:proofErr w:type="spellStart"/>
+      <w:r>
+        <w:rPr>
+          <w:sz w:val="32"/>
+          <w:szCs w:val="32"/>
+        </w:rPr>
+        <w:t>debit_card_specializing</w:t>
+      </w:r>
+      <w:proofErr w:type="spellEnd"/>
+      <w:r>
+        <w:rPr>
+          <w:sz w:val="32"/>
+          <w:szCs w:val="32"/>
+        </w:rPr>
+        <w:t>” and “european_football_2”). As it said we should</w:t>
       </w:r>
       <w:r>
         <w:rPr>
@@ -167,7 +249,23 @@
           <w:sz w:val="32"/>
           <w:szCs w:val="32"/>
         </w:rPr>
-        <w:t xml:space="preserve"> this section, I used the open-weight model called “Qwen2.5-Coder-7B-Instruct” due to the limitation of the colab </w:t>
+        <w:t xml:space="preserve"> this section, I used the open-weight model called “Qwen2.5-Coder-7B-Instruct” due to the limitation of the </w:t>
+      </w:r>
+      <w:proofErr w:type="spellStart"/>
+      <w:r>
+        <w:rPr>
+          <w:sz w:val="32"/>
+          <w:szCs w:val="32"/>
+        </w:rPr>
+        <w:t>colab</w:t>
+      </w:r>
+      <w:proofErr w:type="spellEnd"/>
+      <w:r>
+        <w:rPr>
+          <w:sz w:val="32"/>
+          <w:szCs w:val="32"/>
+        </w:rPr>
+        <w:t xml:space="preserve"> </w:t>
       </w:r>
       <w:r>
         <w:rPr>
@@ -244,7 +342,15 @@
           <w:sz w:val="32"/>
           <w:szCs w:val="32"/>
         </w:rPr>
-        <w:t>I tried two different prompts (both of them are at the code file). For the first one the prompt was general so the resulted queries were not good and there were some rows without any produced SQL</w:t>
+        <w:t xml:space="preserve">I tried two different prompts (both of them are at the code file). For the first one the prompt was general so the resulted queries were not good and there were some rows without any </w:t>
+      </w:r>
+      <w:r>
+        <w:rPr>
+          <w:sz w:val="32"/>
+          <w:szCs w:val="32"/>
+        </w:rPr>
+        <w:lastRenderedPageBreak/>
+        <w:t>produced SQL</w:t>
       </w:r>
       <w:r>
         <w:rPr>
@@ -273,7 +379,6 @@
           <w:sz w:val="32"/>
           <w:szCs w:val="32"/>
         </w:rPr>
-        <w:lastRenderedPageBreak/>
         <w:t>and made it a little complicated. You can find the details in the code</w:t>
       </w:r>
       <w:r>
@@ -351,7 +456,7 @@
         </w:rPr>
         <w:t xml:space="preserve"> this section, I used the three metrics told at the </w:t>
       </w:r>
-      <w:hyperlink r:id="rId7" w:history="1">
+      <w:hyperlink r:id="rId8" w:history="1">
         <w:r>
           <w:rPr>
             <w:rStyle w:val="Hyperlink"/>
@@ -413,7 +518,7 @@
                     <pic:cNvPicPr/>
                   </pic:nvPicPr>
                   <pic:blipFill>
-                    <a:blip r:embed="rId8"/>
+                    <a:blip r:embed="rId9"/>
                     <a:stretch>
                       <a:fillRect/>
                     </a:stretch>
@@ -588,7 +693,7 @@
                     <pic:cNvPicPr/>
                   </pic:nvPicPr>
                   <pic:blipFill>
-                    <a:blip r:embed="rId9"/>
+                    <a:blip r:embed="rId10"/>
                     <a:stretch>
                       <a:fillRect/>
                     </a:stretch>
@@ -727,7 +832,7 @@
                     <pic:cNvPicPr/>
                   </pic:nvPicPr>
                   <pic:blipFill>
-                    <a:blip r:embed="rId10"/>
+                    <a:blip r:embed="rId11"/>
                     <a:stretch>
                       <a:fillRect/>
                     </a:stretch>
@@ -826,7 +931,7 @@
                     <pic:cNvPicPr/>
                   </pic:nvPicPr>
                   <pic:blipFill>
-                    <a:blip r:embed="rId11"/>
+                    <a:blip r:embed="rId12"/>
                     <a:stretch>
                       <a:fillRect/>
                     </a:stretch>
@@ -937,7 +1042,7 @@
                     <pic:cNvPicPr/>
                   </pic:nvPicPr>
                   <pic:blipFill>
-                    <a:blip r:embed="rId12"/>
+                    <a:blip r:embed="rId13"/>
                     <a:stretch>
                       <a:fillRect/>
                     </a:stretch>
@@ -1006,7 +1111,7 @@
                     <pic:cNvPicPr/>
                   </pic:nvPicPr>
                   <pic:blipFill>
-                    <a:blip r:embed="rId13"/>
+                    <a:blip r:embed="rId14"/>
                     <a:stretch>
                       <a:fillRect/>
                     </a:stretch>
@@ -1258,7 +1363,7 @@
         </w:rPr>
         <w:t xml:space="preserve"> my result to the SOT model of the </w:t>
       </w:r>
-      <w:hyperlink r:id="rId14" w:history="1">
+      <w:hyperlink r:id="rId15" w:history="1">
         <w:r>
           <w:rPr>
             <w:rStyle w:val="Hyperlink"/>
@@ -1275,7 +1380,7 @@
         </w:rPr>
         <w:t xml:space="preserve"> I will compare and summarize what I did and </w:t>
       </w:r>
-      <w:hyperlink r:id="rId15" w:history="1">
+      <w:hyperlink r:id="rId16" w:history="1">
         <w:r>
           <w:rPr>
             <w:rStyle w:val="Hyperlink"/>
@@ -1474,7 +1579,7 @@
                     <pic:cNvPicPr/>
                   </pic:nvPicPr>
                   <pic:blipFill>
-                    <a:blip r:embed="rId16"/>
+                    <a:blip r:embed="rId17"/>
                     <a:stretch>
                       <a:fillRect/>
                     </a:stretch>
@@ -1509,7 +1614,23 @@
           <w:sz w:val="32"/>
           <w:szCs w:val="32"/>
         </w:rPr>
-        <w:t>However, by using weaker open-weighted models like CodeLlama and DeepSeek, there is a lower performance:</w:t>
+        <w:t xml:space="preserve">However, by using weaker open-weighted models like </w:t>
+      </w:r>
+      <w:proofErr w:type="spellStart"/>
+      <w:r>
+        <w:rPr>
+          <w:sz w:val="32"/>
+          <w:szCs w:val="32"/>
+        </w:rPr>
+        <w:t>CodeLlama</w:t>
+      </w:r>
+      <w:proofErr w:type="spellEnd"/>
+      <w:r>
+        <w:rPr>
+          <w:sz w:val="32"/>
+          <w:szCs w:val="32"/>
+        </w:rPr>
+        <w:t xml:space="preserve"> and DeepSeek, there is a lower performance:</w:t>
       </w:r>
     </w:p>
     <w:p>
@@ -1543,7 +1664,7 @@
                     <pic:cNvPicPr/>
                   </pic:nvPicPr>
                   <pic:blipFill>
-                    <a:blip r:embed="rId17"/>
+                    <a:blip r:embed="rId18"/>
                     <a:stretch>
                       <a:fillRect/>
                     </a:stretch>
@@ -2070,6 +2191,7 @@
                 <w14:ligatures w14:val="none"/>
               </w:rPr>
             </w:pPr>
+            <w:proofErr w:type="spellStart"/>
             <w:r>
               <w:rPr>
                 <w:rFonts w:ascii="Times New Roman" w:eastAsia="Times New Roman" w:hAnsi="Times New Roman" w:cs="Times New Roman"/>
@@ -2080,6 +2202,7 @@
               </w:rPr>
               <w:t>DeepSeek+TA-SQL</w:t>
             </w:r>
+            <w:proofErr w:type="spellEnd"/>
           </w:p>
         </w:tc>
         <w:tc>
@@ -2204,6 +2327,7 @@
                 <w14:ligatures w14:val="none"/>
               </w:rPr>
             </w:pPr>
+            <w:proofErr w:type="spellStart"/>
             <w:r>
               <w:rPr>
                 <w:rFonts w:ascii="Times New Roman" w:eastAsia="Times New Roman" w:hAnsi="Times New Roman" w:cs="Times New Roman"/>
@@ -2214,6 +2338,7 @@
               </w:rPr>
               <w:t>CodeLlama</w:t>
             </w:r>
+            <w:proofErr w:type="spellEnd"/>
           </w:p>
         </w:tc>
         <w:tc>
@@ -2338,6 +2463,7 @@
                 <w14:ligatures w14:val="none"/>
               </w:rPr>
             </w:pPr>
+            <w:proofErr w:type="spellStart"/>
             <w:r>
               <w:rPr>
                 <w:rFonts w:ascii="Times New Roman" w:eastAsia="Times New Roman" w:hAnsi="Times New Roman" w:cs="Times New Roman"/>
@@ -2348,6 +2474,7 @@
               </w:rPr>
               <w:t>CodeLlama+TA-SQL</w:t>
             </w:r>
+            <w:proofErr w:type="spellEnd"/>
           </w:p>
         </w:tc>
         <w:tc>
@@ -2626,12 +2753,21 @@
           <w:szCs w:val="32"/>
         </w:rPr>
       </w:pPr>
-      <w:r>
-        <w:rPr>
-          <w:sz w:val="32"/>
-          <w:szCs w:val="32"/>
-        </w:rPr>
-        <w:t xml:space="preserve">Jianqiao Lu et al., </w:t>
+      <w:proofErr w:type="spellStart"/>
+      <w:r>
+        <w:rPr>
+          <w:sz w:val="32"/>
+          <w:szCs w:val="32"/>
+        </w:rPr>
+        <w:t>Jianqiao</w:t>
+      </w:r>
+      <w:proofErr w:type="spellEnd"/>
+      <w:r>
+        <w:rPr>
+          <w:sz w:val="32"/>
+          <w:szCs w:val="32"/>
+        </w:rPr>
+        <w:t xml:space="preserve"> Lu et al., </w:t>
       </w:r>
       <w:r>
         <w:rPr>
@@ -2649,7 +2785,7 @@
         </w:rPr>
         <w:t xml:space="preserve">, 2024. </w:t>
       </w:r>
-      <w:hyperlink r:id="rId18" w:tgtFrame="_new" w:history="1">
+      <w:hyperlink r:id="rId19" w:tgtFrame="_new" w:history="1">
         <w:r>
           <w:rPr>
             <w:rStyle w:val="Hyperlink"/>
@@ -2679,7 +2815,7 @@
         </w:rPr>
         <w:t xml:space="preserve">BIRD: A Benchmark for Large-Scale Database Grounded Text-to-SQL Evaluation. </w:t>
       </w:r>
-      <w:hyperlink r:id="rId19" w:tgtFrame="_new" w:history="1">
+      <w:hyperlink r:id="rId20" w:tgtFrame="_new" w:history="1">
         <w:r>
           <w:rPr>
             <w:rStyle w:val="Hyperlink"/>
@@ -2709,7 +2845,7 @@
         </w:rPr>
         <w:t xml:space="preserve">BIRD mini-dev Repository. </w:t>
       </w:r>
-      <w:hyperlink r:id="rId20" w:tgtFrame="_new" w:history="1">
+      <w:hyperlink r:id="rId21" w:tgtFrame="_new" w:history="1">
         <w:r>
           <w:rPr>
             <w:rStyle w:val="Hyperlink"/>
@@ -2742,7 +2878,7 @@
       </w:r>
     </w:p>
     <w:sectPr>
-      <w:footerReference w:type="default" r:id="rId21"/>
+      <w:footerReference w:type="default" r:id="rId22"/>
       <w:pgSz w:w="12240" w:h="15840"/>
       <w:pgMar w:top="1440" w:right="1440" w:bottom="1440" w:left="1440" w:header="720" w:footer="720" w:gutter="0"/>
       <w:pgBorders w:offsetFrom="page">

</xml_diff>